<commit_message>
Textual description autentifier and consulter le matériel dne.
</commit_message>
<xml_diff>
--- a/jalon2/Spécifications_textuelles.docx
+++ b/jalon2/Spécifications_textuelles.docx
@@ -9,19 +9,23 @@
       <w:r>
         <w:t>S’</w:t>
       </w:r>
-      <w:proofErr w:type="spellStart"/>
-      <w:r>
-        <w:t>auhentifier</w:t>
-      </w:r>
-      <w:proofErr w:type="spellEnd"/>
-    </w:p>
-    <w:p>
-      <w:pPr>
-        <w:pStyle w:val="Titre2"/>
-      </w:pPr>
-      <w:r>
+      <w:r>
+        <w:t>authentifier</w:t>
+      </w:r>
+    </w:p>
+    <w:p>
+      <w:r>
+        <w:rPr>
+          <w:rStyle w:val="Titre2Car"/>
+        </w:rPr>
         <w:t>Acteurs principaux :</w:t>
       </w:r>
+      <w:r>
+        <w:t xml:space="preserve"> </w:t>
+      </w:r>
+      <w:r>
+        <w:t>Les utilisateurs de l’application.</w:t>
+      </w:r>
     </w:p>
     <w:p>
       <w:pPr>
@@ -30,38 +34,286 @@
       <w:r>
         <w:t>Préconditions :</w:t>
       </w:r>
-    </w:p>
-    <w:p>
-      <w:pPr>
-        <w:pStyle w:val="Titre2"/>
-      </w:pPr>
-      <w:r>
+      <w:r>
+        <w:t xml:space="preserve"> </w:t>
+      </w:r>
+      <w:r>
+        <w:t>L’utilisateur souhaitant s’identifier doit avoir un identifiant et un mot de</w:t>
+      </w:r>
+      <w:r>
+        <w:t xml:space="preserve"> passe.</w:t>
+      </w:r>
+    </w:p>
+    <w:p>
+      <w:r>
+        <w:rPr>
+          <w:rStyle w:val="Titre2Car"/>
+        </w:rPr>
         <w:t>Scénario principal :</w:t>
       </w:r>
-    </w:p>
-    <w:p>
-      <w:pPr>
-        <w:pStyle w:val="Titre2"/>
-      </w:pPr>
-      <w:r>
+      <w:r>
+        <w:t xml:space="preserve"> L’utilisateur entre son identifiant et son mot de passe dans les champs correspondants. Si une concordance est faite avec les informations de la BDD, l’utilisateur est authentifié.</w:t>
+      </w:r>
+    </w:p>
+    <w:p>
+      <w:r>
+        <w:rPr>
+          <w:rStyle w:val="Titre2Car"/>
+        </w:rPr>
         <w:t>Scénarios alternatifs :</w:t>
       </w:r>
-    </w:p>
-    <w:p>
-      <w:pPr>
-        <w:pStyle w:val="Titre2"/>
-      </w:pPr>
-      <w:r>
+      <w:r>
+        <w:t xml:space="preserve"> </w:t>
+      </w:r>
+      <w:r>
+        <w:t xml:space="preserve">L’utilisateur entre son identifiant et son mot de passe dans les champs correspondants. Si une </w:t>
+      </w:r>
+      <w:r>
+        <w:t xml:space="preserve">non </w:t>
+      </w:r>
+      <w:r>
+        <w:t>concordance est faite avec les information</w:t>
+      </w:r>
+      <w:r>
+        <w:t>s</w:t>
+      </w:r>
+      <w:r>
+        <w:t xml:space="preserve"> de la BDD, l’utilisateur est </w:t>
+      </w:r>
+      <w:r>
+        <w:t>notifié d’une erreur d’authentification et est invité à recommencer</w:t>
+      </w:r>
+      <w:r>
+        <w:t>.</w:t>
+      </w:r>
+    </w:p>
+    <w:p>
+      <w:pPr>
+        <w:pStyle w:val="Titre2"/>
+      </w:pPr>
+    </w:p>
+    <w:p>
+      <w:r>
+        <w:rPr>
+          <w:rStyle w:val="Titre2Car"/>
+        </w:rPr>
         <w:t>Post condition :</w:t>
       </w:r>
-    </w:p>
-    <w:p>
-      <w:pPr>
-        <w:pStyle w:val="Titre2"/>
-      </w:pPr>
-      <w:r>
+      <w:r>
+        <w:t xml:space="preserve"> </w:t>
+      </w:r>
+      <w:r>
+        <w:t>L’utilisateur est authentifié</w:t>
+      </w:r>
+    </w:p>
+    <w:p>
+      <w:pPr>
+        <w:pStyle w:val="Titre2"/>
+      </w:pPr>
+      <w:r>
+        <w:t>Remarques :</w:t>
+      </w:r>
+    </w:p>
+    <w:p>
+      <w:pPr>
+        <w:pStyle w:val="Titre1"/>
+      </w:pPr>
+      <w:r>
+        <w:t>Sauvegarder l’</w:t>
+      </w:r>
+      <w:r>
+        <w:t>identifiant</w:t>
+      </w:r>
+      <w:r>
+        <w:t xml:space="preserve"> utilisateur (dans les settings.</w:t>
+      </w:r>
+    </w:p>
+    <w:p>
+      <w:r>
+        <w:rPr>
+          <w:rStyle w:val="Titre2Car"/>
+        </w:rPr>
+        <w:t>Acteurs principaux :</w:t>
+      </w:r>
+      <w:r>
+        <w:t xml:space="preserve"> </w:t>
+      </w:r>
+      <w:r>
+        <w:t>Les utilisateurs de l’application</w:t>
+      </w:r>
+      <w:r>
+        <w:t xml:space="preserve"> s’étant authentifié</w:t>
+      </w:r>
+      <w:r>
+        <w:t>.</w:t>
+      </w:r>
+    </w:p>
+    <w:p>
+      <w:r>
+        <w:rPr>
+          <w:rStyle w:val="Titre2Car"/>
+        </w:rPr>
+        <w:t>Préconditions :</w:t>
+      </w:r>
+      <w:r>
+        <w:t xml:space="preserve"> L’utilisateur aura rempli et validé avec succès le formulaire d’authentification.</w:t>
+      </w:r>
+    </w:p>
+    <w:p>
+      <w:r>
+        <w:rPr>
+          <w:rStyle w:val="Titre2Car"/>
+        </w:rPr>
+        <w:t>Scénario principal :</w:t>
+      </w:r>
+      <w:r>
+        <w:t xml:space="preserve"> L’utilisateur s’est authentifié avec succès après avoir rempli le formulaire d’authentification après quoi son identifiant es sauvé dans les settings de l’application.</w:t>
+      </w:r>
+    </w:p>
+    <w:p>
+      <w:r>
+        <w:t>Scénarios alternatifs :</w:t>
+      </w:r>
+      <w:r>
+        <w:t xml:space="preserve"> L’authentification a échoué et l’identifiant est effacé du champ sans être sauvé dans les settings de l’application.</w:t>
+      </w:r>
+    </w:p>
+    <w:p>
+      <w:r>
+        <w:rPr>
+          <w:rStyle w:val="Titre2Car"/>
+        </w:rPr>
+        <w:t>Post condition</w:t>
+      </w:r>
+      <w:r>
+        <w:t> :</w:t>
+      </w:r>
+      <w:r>
+        <w:t xml:space="preserve"> L’identifiant est enregistré dans les settings de l’application.</w:t>
+      </w:r>
+    </w:p>
+    <w:p>
+      <w:r>
+        <w:rPr>
+          <w:rStyle w:val="Titre2Car"/>
+        </w:rPr>
+        <w:t>Remarques :</w:t>
+      </w:r>
+      <w:r>
+        <w:t xml:space="preserve"> </w:t>
+      </w:r>
+      <w:r>
+        <w:t>L’identifiant est enregistré dans les settings</w:t>
+      </w:r>
+      <w:r>
+        <w:t xml:space="preserve"> </w:t>
+      </w:r>
+      <w:r>
+        <w:t xml:space="preserve">de </w:t>
+      </w:r>
+      <w:r>
+        <w:t>l’application afin</w:t>
+      </w:r>
+      <w:r>
+        <w:t xml:space="preserve"> de n’avoir qu’</w:t>
+      </w:r>
+      <w:r>
+        <w:t>à</w:t>
+      </w:r>
+      <w:r>
+        <w:t xml:space="preserve"> saisir le mot de passe aux prochains lancements de l’application</w:t>
+      </w:r>
+      <w:r>
+        <w:t xml:space="preserve"> et no les deux camps</w:t>
+      </w:r>
+      <w:r>
+        <w:t>.</w:t>
+      </w:r>
+    </w:p>
+    <w:p/>
+    <w:p>
+      <w:pPr>
+        <w:pStyle w:val="Titre1"/>
+      </w:pPr>
+      <w:r>
+        <w:t>Consulter le matériel</w:t>
+      </w:r>
+    </w:p>
+    <w:p>
+      <w:r>
+        <w:rPr>
+          <w:rStyle w:val="Titre2Car"/>
+        </w:rPr>
+        <w:t>Acteurs principaux</w:t>
+      </w:r>
+      <w:r>
+        <w:t> :</w:t>
+      </w:r>
+      <w:r>
+        <w:t xml:space="preserve"> Les utilisateurs authentifiés.</w:t>
+      </w:r>
+    </w:p>
+    <w:p>
+      <w:r>
+        <w:rPr>
+          <w:rStyle w:val="Titre2Car"/>
+        </w:rPr>
+        <w:t>Préconditions :</w:t>
+      </w:r>
+      <w:r>
+        <w:t xml:space="preserve"> Les utilisateurs authentifiés.</w:t>
+      </w:r>
+    </w:p>
+    <w:p>
+      <w:r>
+        <w:rPr>
+          <w:rStyle w:val="Titre2Car"/>
+        </w:rPr>
+        <w:t>Scénario principal :</w:t>
+      </w:r>
+      <w:r>
+        <w:t xml:space="preserve"> Une fois authentifié l’utilisateur peut consulter la page référençant le matériel.</w:t>
+      </w:r>
+    </w:p>
+    <w:p>
+      <w:r>
+        <w:rPr>
+          <w:rStyle w:val="Titre2Car"/>
+        </w:rPr>
+        <w:t>Scénarios alternatifs :</w:t>
+      </w:r>
+      <w:r>
+        <w:t xml:space="preserve"> L’utilisateur n’est pas authentifé et la possibilité de consulter le matériel ne lui est pas possible. </w:t>
+      </w:r>
+    </w:p>
+    <w:p>
+      <w:r>
+        <w:rPr>
+          <w:rStyle w:val="Titre2Car"/>
+        </w:rPr>
+        <w:t>Post</w:t>
+      </w:r>
+      <w:r>
+        <w:rPr>
+          <w:rStyle w:val="Titre2Car"/>
+        </w:rPr>
+        <w:t xml:space="preserve"> condition :</w:t>
+      </w:r>
+      <w:r>
+        <w:t xml:space="preserve"> L’utilisateur peut consulter la page référençant le matériel.</w:t>
+      </w:r>
+    </w:p>
+    <w:p>
+      <w:r>
+        <w:rPr>
+          <w:rStyle w:val="Titre2Car"/>
+        </w:rPr>
+        <w:lastRenderedPageBreak/>
         <w:t>Extensions :</w:t>
       </w:r>
+      <w:r>
+        <w:t xml:space="preserve"> Une fois qu’il consulte le matériel la possibilité de filtrer le matériel par catégorie lui est offerte.</w:t>
+      </w:r>
     </w:p>
     <w:p>
       <w:pPr>
@@ -71,150 +323,12 @@
         <w:t>Remarques :</w:t>
       </w:r>
     </w:p>
+    <w:p/>
     <w:p>
       <w:pPr>
         <w:pStyle w:val="Titre1"/>
       </w:pPr>
       <w:r>
-        <w:t>Sauvegarder l’</w:t>
-      </w:r>
-      <w:proofErr w:type="spellStart"/>
-      <w:r>
-        <w:t>idendifiant</w:t>
-      </w:r>
-      <w:proofErr w:type="spellEnd"/>
-      <w:r>
-        <w:t xml:space="preserve"> utilisateur (dans les settings.</w:t>
-      </w:r>
-    </w:p>
-    <w:p>
-      <w:pPr>
-        <w:pStyle w:val="Titre2"/>
-      </w:pPr>
-      <w:r>
-        <w:t>Acteurs principaux :</w:t>
-      </w:r>
-    </w:p>
-    <w:p>
-      <w:pPr>
-        <w:pStyle w:val="Titre2"/>
-      </w:pPr>
-      <w:r>
-        <w:t>Préconditions :</w:t>
-      </w:r>
-    </w:p>
-    <w:p>
-      <w:pPr>
-        <w:pStyle w:val="Titre2"/>
-      </w:pPr>
-      <w:r>
-        <w:t>Scénario principal :</w:t>
-      </w:r>
-    </w:p>
-    <w:p>
-      <w:pPr>
-        <w:pStyle w:val="Titre2"/>
-      </w:pPr>
-      <w:r>
-        <w:t>Scénarios alternatifs :</w:t>
-      </w:r>
-    </w:p>
-    <w:p>
-      <w:pPr>
-        <w:pStyle w:val="Titre2"/>
-      </w:pPr>
-      <w:r>
-        <w:t>Post condition :</w:t>
-      </w:r>
-    </w:p>
-    <w:p>
-      <w:pPr>
-        <w:pStyle w:val="Titre2"/>
-      </w:pPr>
-      <w:r>
-        <w:t>Extensions :</w:t>
-      </w:r>
-    </w:p>
-    <w:p>
-      <w:pPr>
-        <w:pStyle w:val="Titre2"/>
-      </w:pPr>
-      <w:r>
-        <w:t>Remarques :</w:t>
-      </w:r>
-    </w:p>
-    <w:p/>
-    <w:p>
-      <w:pPr>
-        <w:pStyle w:val="Titre1"/>
-      </w:pPr>
-      <w:r>
-        <w:t>Consulter le matériel</w:t>
-      </w:r>
-    </w:p>
-    <w:p>
-      <w:pPr>
-        <w:pStyle w:val="Titre2"/>
-      </w:pPr>
-      <w:r>
-        <w:t>Acteurs principaux :</w:t>
-      </w:r>
-    </w:p>
-    <w:p>
-      <w:pPr>
-        <w:pStyle w:val="Titre2"/>
-      </w:pPr>
-      <w:r>
-        <w:t>Préconditions :</w:t>
-      </w:r>
-    </w:p>
-    <w:p>
-      <w:pPr>
-        <w:pStyle w:val="Titre2"/>
-      </w:pPr>
-      <w:r>
-        <w:t>Scénario principal :</w:t>
-      </w:r>
-    </w:p>
-    <w:p>
-      <w:pPr>
-        <w:pStyle w:val="Titre2"/>
-      </w:pPr>
-      <w:r>
-        <w:t>Scénarios alternatifs :</w:t>
-      </w:r>
-    </w:p>
-    <w:p>
-      <w:pPr>
-        <w:pStyle w:val="Titre2"/>
-      </w:pPr>
-      <w:r>
-        <w:t>Post condition :</w:t>
-      </w:r>
-    </w:p>
-    <w:p>
-      <w:pPr>
-        <w:pStyle w:val="Titre2"/>
-      </w:pPr>
-      <w:r>
-        <w:t>Extensions :</w:t>
-      </w:r>
-    </w:p>
-    <w:p>
-      <w:pPr>
-        <w:pStyle w:val="Titre2"/>
-      </w:pPr>
-      <w:r>
-        <w:t>Remarques :</w:t>
-      </w:r>
-    </w:p>
-    <w:p/>
-    <w:p>
-      <w:pPr>
-        <w:pStyle w:val="Titre1"/>
-      </w:pPr>
-      <w:r>
-        <w:lastRenderedPageBreak/>
         <w:t>Filtrer la liste par catégorie</w:t>
       </w:r>
     </w:p>
@@ -996,7 +1110,6 @@
   <w:style w:type="character" w:default="1" w:styleId="Policepardfaut">
     <w:name w:val="Default Paragraph Font"/>
     <w:uiPriority w:val="1"/>
-    <w:semiHidden/>
     <w:unhideWhenUsed/>
   </w:style>
   <w:style w:type="table" w:default="1" w:styleId="TableauNormal">

</xml_diff>